<commit_message>
FOTL_Documentation-header-invoice-mail-path for site config changes
</commit_message>
<xml_diff>
--- a/FOTLDocumentationhimchanges.docx
+++ b/FOTLDocumentationhimchanges.docx
@@ -727,7 +727,42 @@
           <w:bdr w:val="single" w:color="E3E3E3" w:sz="2" w:space="0"/>
           <w:shd w:val="clear" w:fill="FFFFFF"/>
         </w:rPr>
-        <w:t xml:space="preserve">File Path: </w:t>
+        <w:t>File Path</w:t>
+      </w:r>
+      <w:r>
+        <w:rPr>
+          <w:rFonts w:hint="default" w:ascii="Segoe UI" w:hAnsi="Segoe UI" w:eastAsia="Segoe UI" w:cs="Segoe UI"/>
+          <w:i w:val="0"/>
+          <w:iCs w:val="0"/>
+          <w:caps w:val="0"/>
+          <w:color w:val="0D0D0D"/>
+          <w:spacing w:val="0"/>
+          <w:sz w:val="24"/>
+          <w:szCs w:val="24"/>
+          <w:bdr w:val="single" w:color="E3E3E3" w:sz="2" w:space="0"/>
+          <w:shd w:val="clear" w:fill="FFFFFF"/>
+          <w:lang w:val="en-US"/>
+        </w:rPr>
+        <w:t xml:space="preserve">: </w:t>
+      </w:r>
+      <w:r>
+        <w:rPr>
+          <w:rStyle w:val="6"/>
+          <w:rFonts w:hint="default" w:ascii="Times New Roman" w:hAnsi="Times New Roman" w:eastAsia="monospace"/>
+          <w:b/>
+          <w:bCs/>
+          <w:i w:val="0"/>
+          <w:iCs w:val="0"/>
+          <w:caps w:val="0"/>
+          <w:color w:val="0D0D0D"/>
+          <w:spacing w:val="0"/>
+          <w:sz w:val="22"/>
+          <w:szCs w:val="22"/>
+          <w:bdr w:val="single" w:color="E3E3E3" w:sz="2" w:space="0"/>
+          <w:shd w:val="clear" w:fill="FFFFFF"/>
+          <w:lang w:val="en-US"/>
+        </w:rPr>
+        <w:t>/var/www/git.fotl/general/</w:t>
       </w:r>
       <w:r>
         <w:rPr>
@@ -745,7 +780,79 @@
           <w:bdr w:val="single" w:color="E3E3E3" w:sz="2" w:space="0"/>
           <w:shd w:val="clear" w:fill="FFFFFF"/>
         </w:rPr>
-        <w:t>exportRecieptUsingDOMPDF-general.funcs.php</w:t>
+        <w:t>general.funcs.php</w:t>
+      </w:r>
+      <w:r>
+        <w:rPr>
+          <w:rStyle w:val="6"/>
+          <w:rFonts w:hint="default" w:ascii="Times New Roman" w:hAnsi="Times New Roman" w:eastAsia="monospace" w:cs="Times New Roman"/>
+          <w:b/>
+          <w:bCs/>
+          <w:i w:val="0"/>
+          <w:iCs w:val="0"/>
+          <w:caps w:val="0"/>
+          <w:color w:val="0D0D0D"/>
+          <w:spacing w:val="0"/>
+          <w:sz w:val="22"/>
+          <w:szCs w:val="22"/>
+          <w:bdr w:val="single" w:color="E3E3E3" w:sz="2" w:space="0"/>
+          <w:shd w:val="clear" w:fill="FFFFFF"/>
+          <w:lang w:val="en-US"/>
+        </w:rPr>
+        <w:t xml:space="preserve"> and f</w:t>
+      </w:r>
+      <w:r>
+        <w:rPr>
+          <w:rFonts w:hint="default" w:ascii="Times New Roman" w:hAnsi="Times New Roman" w:cs="Times New Roman"/>
+          <w:sz w:val="24"/>
+          <w:szCs w:val="24"/>
+          <w:lang w:val="en-US"/>
+        </w:rPr>
+        <w:t>unction name is</w:t>
+      </w:r>
+      <w:r>
+        <w:rPr>
+          <w:rFonts w:hint="default"/>
+          <w:lang w:val="en-US"/>
+        </w:rPr>
+        <w:t xml:space="preserve"> </w:t>
+      </w:r>
+      <w:r>
+        <w:rPr>
+          <w:rStyle w:val="6"/>
+          <w:rFonts w:hint="default" w:ascii="Times New Roman" w:hAnsi="Times New Roman" w:eastAsia="monospace" w:cs="Times New Roman"/>
+          <w:b/>
+          <w:bCs/>
+          <w:i w:val="0"/>
+          <w:iCs w:val="0"/>
+          <w:caps w:val="0"/>
+          <w:color w:val="0D0D0D"/>
+          <w:spacing w:val="0"/>
+          <w:sz w:val="22"/>
+          <w:szCs w:val="22"/>
+          <w:bdr w:val="single" w:color="E3E3E3" w:sz="2" w:space="0"/>
+          <w:shd w:val="clear" w:fill="FFFFFF"/>
+        </w:rPr>
+        <w:t>exportRecieptUsingDOMPDF</w:t>
+      </w:r>
+      <w:r>
+        <w:rPr>
+          <w:rStyle w:val="6"/>
+          <w:rFonts w:hint="default" w:ascii="Times New Roman" w:hAnsi="Times New Roman" w:eastAsia="monospace" w:cs="Times New Roman"/>
+          <w:b/>
+          <w:bCs/>
+          <w:i w:val="0"/>
+          <w:iCs w:val="0"/>
+          <w:caps w:val="0"/>
+          <w:color w:val="0D0D0D"/>
+          <w:spacing w:val="0"/>
+          <w:sz w:val="22"/>
+          <w:szCs w:val="22"/>
+          <w:bdr w:val="single" w:color="E3E3E3" w:sz="2" w:space="0"/>
+          <w:shd w:val="clear" w:fill="FFFFFF"/>
+          <w:lang w:val="en-US"/>
+        </w:rPr>
+        <w:t>().</w:t>
       </w:r>
     </w:p>
     <w:p>
@@ -1573,43 +1680,37 @@
         </w:rPr>
         <w:t xml:space="preserve"> directory</w:t>
       </w:r>
-    </w:p>
-    <w:p>
-      <w:pPr>
-        <w:keepNext w:val="0"/>
-        <w:keepLines w:val="0"/>
-        <w:widowControl/>
-        <w:numPr>
-          <w:ilvl w:val="0"/>
-          <w:numId w:val="4"/>
-        </w:numPr>
-        <w:suppressLineNumbers w:val="0"/>
-        <w:pBdr>
-          <w:top w:val="single" w:color="E3E3E3" w:sz="2" w:space="0"/>
-          <w:left w:val="single" w:color="E3E3E3" w:sz="2" w:space="0"/>
-          <w:bottom w:val="single" w:color="E3E3E3" w:sz="2" w:space="0"/>
-          <w:right w:val="single" w:color="E3E3E3" w:sz="2" w:space="0"/>
-        </w:pBdr>
-        <w:tabs>
-          <w:tab w:val="clear" w:pos="420"/>
-        </w:tabs>
-        <w:spacing w:before="0" w:beforeAutospacing="0" w:after="0" w:afterAutospacing="0"/>
-        <w:ind w:left="420" w:leftChars="0" w:hanging="420" w:firstLineChars="0"/>
-      </w:pPr>
-      <w:r>
-        <w:rPr>
-          <w:rFonts w:hint="default" w:ascii="Segoe UI" w:hAnsi="Segoe UI" w:eastAsia="Segoe UI" w:cs="Segoe UI"/>
-          <w:i w:val="0"/>
-          <w:iCs w:val="0"/>
-          <w:caps w:val="0"/>
-          <w:color w:val="0D0D0D"/>
-          <w:spacing w:val="0"/>
-          <w:sz w:val="24"/>
-          <w:szCs w:val="24"/>
-          <w:bdr w:val="single" w:color="E3E3E3" w:sz="2" w:space="0"/>
-          <w:shd w:val="clear" w:fill="FFFFFF"/>
-        </w:rPr>
-        <w:t xml:space="preserve">Open the </w:t>
+      <w:r>
+        <w:rPr>
+          <w:rFonts w:hint="default" w:ascii="Times New Roman" w:hAnsi="Times New Roman" w:eastAsia="Segoe UI" w:cs="Times New Roman"/>
+          <w:i w:val="0"/>
+          <w:iCs w:val="0"/>
+          <w:caps w:val="0"/>
+          <w:color w:val="0D0D0D"/>
+          <w:spacing w:val="0"/>
+          <w:sz w:val="22"/>
+          <w:szCs w:val="22"/>
+          <w:bdr w:val="single" w:color="E3E3E3" w:sz="2" w:space="0"/>
+          <w:shd w:val="clear" w:fill="FFFFFF"/>
+          <w:lang w:val="en-US"/>
+        </w:rPr>
+        <w:t xml:space="preserve">, i.e </w:t>
+      </w:r>
+      <w:r>
+        <w:rPr>
+          <w:rFonts w:hint="default" w:ascii="Times New Roman" w:hAnsi="Times New Roman" w:eastAsia="Segoe UI"/>
+          <w:i w:val="0"/>
+          <w:iCs w:val="0"/>
+          <w:caps w:val="0"/>
+          <w:color w:val="0D0D0D"/>
+          <w:spacing w:val="0"/>
+          <w:sz w:val="22"/>
+          <w:szCs w:val="22"/>
+          <w:bdr w:val="single" w:color="E3E3E3" w:sz="2" w:space="0"/>
+          <w:shd w:val="clear" w:fill="FFFFFF"/>
+          <w:lang w:val="en-US"/>
+        </w:rPr>
+        <w:t>/var/www/git.fotl/</w:t>
       </w:r>
       <w:r>
         <w:rPr>
@@ -1631,19 +1732,25 @@
       </w:r>
       <w:r>
         <w:rPr>
-          <w:rFonts w:hint="default" w:ascii="Segoe UI" w:hAnsi="Segoe UI" w:eastAsia="Segoe UI" w:cs="Segoe UI"/>
-          <w:i w:val="0"/>
-          <w:iCs w:val="0"/>
-          <w:caps w:val="0"/>
-          <w:color w:val="0D0D0D"/>
-          <w:spacing w:val="0"/>
-          <w:sz w:val="24"/>
-          <w:szCs w:val="24"/>
-          <w:bdr w:val="single" w:color="E3E3E3" w:sz="2" w:space="0"/>
-          <w:shd w:val="clear" w:fill="FFFFFF"/>
-        </w:rPr>
-        <w:t xml:space="preserve"> file and search for occurrences of "Elysian Studios".</w:t>
-      </w:r>
+          <w:rStyle w:val="6"/>
+          <w:rFonts w:hint="default" w:ascii="Times New Roman" w:hAnsi="Times New Roman" w:eastAsia="monospace" w:cs="Times New Roman"/>
+          <w:b/>
+          <w:bCs/>
+          <w:i w:val="0"/>
+          <w:iCs w:val="0"/>
+          <w:caps w:val="0"/>
+          <w:color w:val="0D0D0D"/>
+          <w:spacing w:val="0"/>
+          <w:sz w:val="22"/>
+          <w:szCs w:val="22"/>
+          <w:bdr w:val="single" w:color="E3E3E3" w:sz="2" w:space="0"/>
+          <w:shd w:val="clear" w:fill="FFFFFF"/>
+          <w:lang w:val="en-US"/>
+        </w:rPr>
+        <w:t>.</w:t>
+      </w:r>
+      <w:bookmarkStart w:id="0" w:name="_GoBack"/>
+      <w:bookmarkEnd w:id="0"/>
     </w:p>
     <w:p>
       <w:pPr>
@@ -1680,38 +1787,40 @@
           <w:bdr w:val="single" w:color="E3E3E3" w:sz="2" w:space="0"/>
           <w:shd w:val="clear" w:fill="FFFFFF"/>
         </w:rPr>
-        <w:t>Replace all instances of "Elysian Studios" with "Pro Image Experts" in the appropriate locations</w:t>
-      </w:r>
-      <w:r>
-        <w:rPr>
-          <w:rFonts w:hint="default" w:ascii="Segoe UI" w:hAnsi="Segoe UI" w:eastAsia="Segoe UI" w:cs="Segoe UI"/>
-          <w:i w:val="0"/>
-          <w:iCs w:val="0"/>
-          <w:caps w:val="0"/>
-          <w:color w:val="0D0D0D"/>
-          <w:spacing w:val="0"/>
-          <w:sz w:val="24"/>
-          <w:szCs w:val="24"/>
-          <w:bdr w:val="single" w:color="E3E3E3" w:sz="2" w:space="0"/>
-          <w:shd w:val="clear" w:fill="FFFFFF"/>
-          <w:lang w:val="en-US"/>
-        </w:rPr>
-        <w:t xml:space="preserve"> </w:t>
-      </w:r>
-      <w:r>
-        <w:rPr>
-          <w:rFonts w:hint="default" w:ascii="Segoe UI" w:hAnsi="Segoe UI" w:eastAsia="Segoe UI" w:cs="Segoe UI"/>
-          <w:i w:val="0"/>
-          <w:iCs w:val="0"/>
-          <w:caps w:val="0"/>
-          <w:color w:val="0D0D0D"/>
-          <w:spacing w:val="0"/>
-          <w:sz w:val="24"/>
-          <w:szCs w:val="24"/>
-          <w:bdr w:val="single" w:color="E3E3E3" w:sz="2" w:space="0"/>
-          <w:shd w:val="clear" w:fill="FFFFFF"/>
-        </w:rPr>
-        <w:t>wherever necessary.</w:t>
+        <w:t xml:space="preserve">Open the </w:t>
+      </w:r>
+      <w:r>
+        <w:rPr>
+          <w:rStyle w:val="6"/>
+          <w:rFonts w:hint="default" w:ascii="Times New Roman" w:hAnsi="Times New Roman" w:eastAsia="monospace" w:cs="Times New Roman"/>
+          <w:b/>
+          <w:bCs/>
+          <w:i w:val="0"/>
+          <w:iCs w:val="0"/>
+          <w:caps w:val="0"/>
+          <w:color w:val="0D0D0D"/>
+          <w:spacing w:val="0"/>
+          <w:sz w:val="22"/>
+          <w:szCs w:val="22"/>
+          <w:bdr w:val="single" w:color="E3E3E3" w:sz="2" w:space="0"/>
+          <w:shd w:val="clear" w:fill="FFFFFF"/>
+        </w:rPr>
+        <w:t>site.config.php</w:t>
+      </w:r>
+      <w:r>
+        <w:rPr>
+          <w:rFonts w:hint="default" w:ascii="Segoe UI" w:hAnsi="Segoe UI" w:eastAsia="Segoe UI" w:cs="Segoe UI"/>
+          <w:i w:val="0"/>
+          <w:iCs w:val="0"/>
+          <w:caps w:val="0"/>
+          <w:color w:val="0D0D0D"/>
+          <w:spacing w:val="0"/>
+          <w:sz w:val="24"/>
+          <w:szCs w:val="24"/>
+          <w:bdr w:val="single" w:color="E3E3E3" w:sz="2" w:space="0"/>
+          <w:shd w:val="clear" w:fill="FFFFFF"/>
+        </w:rPr>
+        <w:t xml:space="preserve"> file and search for occurrences of "Elysian Studios".</w:t>
       </w:r>
     </w:p>
     <w:p>
@@ -1749,10 +1858,77 @@
           <w:bdr w:val="single" w:color="E3E3E3" w:sz="2" w:space="0"/>
           <w:shd w:val="clear" w:fill="FFFFFF"/>
         </w:rPr>
+        <w:t>Replace all instances of "Elysian Studios" with "Pro Image Experts" in the appropriate locations</w:t>
+      </w:r>
+      <w:r>
+        <w:rPr>
+          <w:rFonts w:hint="default" w:ascii="Segoe UI" w:hAnsi="Segoe UI" w:eastAsia="Segoe UI" w:cs="Segoe UI"/>
+          <w:i w:val="0"/>
+          <w:iCs w:val="0"/>
+          <w:caps w:val="0"/>
+          <w:color w:val="0D0D0D"/>
+          <w:spacing w:val="0"/>
+          <w:sz w:val="24"/>
+          <w:szCs w:val="24"/>
+          <w:bdr w:val="single" w:color="E3E3E3" w:sz="2" w:space="0"/>
+          <w:shd w:val="clear" w:fill="FFFFFF"/>
+          <w:lang w:val="en-US"/>
+        </w:rPr>
+        <w:t xml:space="preserve"> </w:t>
+      </w:r>
+      <w:r>
+        <w:rPr>
+          <w:rFonts w:hint="default" w:ascii="Segoe UI" w:hAnsi="Segoe UI" w:eastAsia="Segoe UI" w:cs="Segoe UI"/>
+          <w:i w:val="0"/>
+          <w:iCs w:val="0"/>
+          <w:caps w:val="0"/>
+          <w:color w:val="0D0D0D"/>
+          <w:spacing w:val="0"/>
+          <w:sz w:val="24"/>
+          <w:szCs w:val="24"/>
+          <w:bdr w:val="single" w:color="E3E3E3" w:sz="2" w:space="0"/>
+          <w:shd w:val="clear" w:fill="FFFFFF"/>
+        </w:rPr>
+        <w:t>wherever necessary.</w:t>
+      </w:r>
+    </w:p>
+    <w:p>
+      <w:pPr>
+        <w:keepNext w:val="0"/>
+        <w:keepLines w:val="0"/>
+        <w:widowControl/>
+        <w:numPr>
+          <w:ilvl w:val="0"/>
+          <w:numId w:val="4"/>
+        </w:numPr>
+        <w:suppressLineNumbers w:val="0"/>
+        <w:pBdr>
+          <w:top w:val="single" w:color="E3E3E3" w:sz="2" w:space="0"/>
+          <w:left w:val="single" w:color="E3E3E3" w:sz="2" w:space="0"/>
+          <w:bottom w:val="single" w:color="E3E3E3" w:sz="2" w:space="0"/>
+          <w:right w:val="single" w:color="E3E3E3" w:sz="2" w:space="0"/>
+        </w:pBdr>
+        <w:tabs>
+          <w:tab w:val="clear" w:pos="420"/>
+        </w:tabs>
+        <w:spacing w:before="0" w:beforeAutospacing="0" w:after="0" w:afterAutospacing="0"/>
+        <w:ind w:left="420" w:leftChars="0" w:hanging="420" w:firstLineChars="0"/>
+      </w:pPr>
+      <w:r>
+        <w:rPr>
+          <w:rFonts w:hint="default" w:ascii="Segoe UI" w:hAnsi="Segoe UI" w:eastAsia="Segoe UI" w:cs="Segoe UI"/>
+          <w:i w:val="0"/>
+          <w:iCs w:val="0"/>
+          <w:caps w:val="0"/>
+          <w:color w:val="0D0D0D"/>
+          <w:spacing w:val="0"/>
+          <w:sz w:val="24"/>
+          <w:szCs w:val="24"/>
+          <w:bdr w:val="single" w:color="E3E3E3" w:sz="2" w:space="0"/>
+          <w:shd w:val="clear" w:fill="FFFFFF"/>
+        </w:rPr>
         <w:t>Save the file after making the changes.</w:t>
       </w:r>
-      <w:bookmarkStart w:id="0" w:name="_GoBack"/>
-      <w:bookmarkEnd w:id="0"/>
     </w:p>
     <w:p/>
     <w:sectPr>

</xml_diff>